<commit_message>
Implemented Shopping List sorted by category, then name
Going to extract doubly linked list.
</commit_message>
<xml_diff>
--- a/Computer_Science/Computer_Science_II/Mod6PA-TLever/Main_Output_and_Analysis.docx
+++ b/Computer_Science/Computer_Science_II/Mod6PA-TLever/Main_Output_and_Analysis.docx
@@ -20,10 +20,29 @@
         </w:rPr>
         <w:t>1</w:t>
       </w:r>
-    </w:p>
-    <w:p/>
-    <w:p>
-      <w:r>
+      <w:r>
+        <w:rPr>
+          <w:b/>
+          <w:bCs/>
+          <w:sz w:val="30"/>
+          <w:szCs w:val="30"/>
+        </w:rPr>
+        <w:t>: Shopping List</w:t>
+      </w:r>
+    </w:p>
+    <w:p/>
+    <w:p>
+      <w:pPr>
+        <w:rPr>
+          <w:i/>
+          <w:iCs/>
+        </w:rPr>
+      </w:pPr>
+      <w:r>
+        <w:rPr>
+          <w:i/>
+          <w:iCs/>
+        </w:rPr>
         <w:t>Main Output</w:t>
       </w:r>
     </w:p>
@@ -73,17 +92,24 @@
     <w:p/>
     <w:p/>
     <w:p>
-      <w:r>
+      <w:pPr>
+        <w:rPr>
+          <w:i/>
+          <w:iCs/>
+        </w:rPr>
+      </w:pPr>
+      <w:r>
+        <w:rPr>
+          <w:i/>
+          <w:iCs/>
+        </w:rPr>
         <w:t>Analysis of Method insert</w:t>
       </w:r>
     </w:p>
     <w:p/>
     <w:p>
       <w:r>
-        <w:t xml:space="preserve">Consider first a shopping list </w:t>
-      </w:r>
-      <w:r>
-        <w:t xml:space="preserve">with </w:t>
+        <w:t xml:space="preserve">Consider first a shopping list with </w:t>
       </w:r>
       <w:r>
         <w:rPr>
@@ -610,10 +636,7 @@
         <w:t>N</w:t>
       </w:r>
       <w:r>
-        <w:t xml:space="preserve"> items to the new array, </w:t>
-      </w:r>
-      <w:r>
-        <w:t xml:space="preserve">initialize </w:t>
+        <w:t xml:space="preserve"> items to the new array, initialize </w:t>
       </w:r>
       <w:r>
         <w:rPr>
@@ -623,10 +646,7 @@
         <w:t>N</w:t>
       </w:r>
       <w:r>
-        <w:t xml:space="preserve"> items to null,</w:t>
-      </w:r>
-      <w:r>
-        <w:t xml:space="preserve"> set the internal array of the shopping list to be the new array, shift </w:t>
+        <w:t xml:space="preserve"> items to null, set the internal array of the shopping list to be the new array, shift </w:t>
       </w:r>
       <w:r>
         <w:rPr>
@@ -830,6 +850,114 @@
         </w:drawing>
       </w:r>
     </w:p>
+    <w:p/>
+    <w:p>
+      <w:pPr>
+        <w:rPr>
+          <w:b/>
+          <w:bCs/>
+          <w:sz w:val="30"/>
+          <w:szCs w:val="30"/>
+        </w:rPr>
+      </w:pPr>
+      <w:r>
+        <w:rPr>
+          <w:b/>
+          <w:bCs/>
+          <w:sz w:val="30"/>
+          <w:szCs w:val="30"/>
+        </w:rPr>
+        <w:lastRenderedPageBreak/>
+        <w:t>2</w:t>
+      </w:r>
+      <w:r>
+        <w:rPr>
+          <w:b/>
+          <w:bCs/>
+          <w:sz w:val="30"/>
+          <w:szCs w:val="30"/>
+        </w:rPr>
+        <w:t>: Advanced Shopping List</w:t>
+      </w:r>
+    </w:p>
+    <w:p/>
+    <w:p>
+      <w:pPr>
+        <w:rPr>
+          <w:i/>
+          <w:iCs/>
+        </w:rPr>
+      </w:pPr>
+      <w:r>
+        <w:rPr>
+          <w:i/>
+          <w:iCs/>
+        </w:rPr>
+        <w:t>Main Output</w:t>
+      </w:r>
+    </w:p>
+    <w:p/>
+    <w:p>
+      <w:r>
+        <w:rPr>
+          <w:noProof/>
+        </w:rPr>
+        <w:drawing>
+          <wp:inline distT="0" distB="0" distL="0" distR="0" wp14:anchorId="2232035B" wp14:editId="085A0DA8">
+            <wp:extent cx="5943600" cy="5651500"/>
+            <wp:effectExtent l="0" t="0" r="0" b="6350"/>
+            <wp:docPr id="2" name="Picture 2"/>
+            <wp:cNvGraphicFramePr>
+              <a:graphicFrameLocks xmlns:a="http://schemas.openxmlformats.org/drawingml/2006/main" noChangeAspect="1"/>
+            </wp:cNvGraphicFramePr>
+            <a:graphic xmlns:a="http://schemas.openxmlformats.org/drawingml/2006/main">
+              <a:graphicData uri="http://schemas.openxmlformats.org/drawingml/2006/picture">
+                <pic:pic xmlns:pic="http://schemas.openxmlformats.org/drawingml/2006/picture">
+                  <pic:nvPicPr>
+                    <pic:cNvPr id="1" name=""/>
+                    <pic:cNvPicPr/>
+                  </pic:nvPicPr>
+                  <pic:blipFill>
+                    <a:blip r:embed="rId7"/>
+                    <a:stretch>
+                      <a:fillRect/>
+                    </a:stretch>
+                  </pic:blipFill>
+                  <pic:spPr>
+                    <a:xfrm>
+                      <a:off x="0" y="0"/>
+                      <a:ext cx="5943600" cy="5651500"/>
+                    </a:xfrm>
+                    <a:prstGeom prst="rect">
+                      <a:avLst/>
+                    </a:prstGeom>
+                  </pic:spPr>
+                </pic:pic>
+              </a:graphicData>
+            </a:graphic>
+          </wp:inline>
+        </w:drawing>
+      </w:r>
+    </w:p>
+    <w:p/>
+    <w:p/>
+    <w:p>
+      <w:pPr>
+        <w:rPr>
+          <w:i/>
+          <w:iCs/>
+        </w:rPr>
+      </w:pPr>
+      <w:r>
+        <w:rPr>
+          <w:i/>
+          <w:iCs/>
+        </w:rPr>
+        <w:t>3: Doubly Linked List</w:t>
+      </w:r>
+    </w:p>
+    <w:p/>
+    <w:p/>
     <w:sectPr>
       <w:pgSz w:w="12240" w:h="15840"/>
       <w:pgMar w:top="1440" w:right="1440" w:bottom="1440" w:left="1440" w:header="720" w:footer="720" w:gutter="0"/>

</xml_diff>

<commit_message>
Implemented doubly linked list
Going to comment sorted shopping list by category and name and doubly linked list.
</commit_message>
<xml_diff>
--- a/Computer_Science/Computer_Science_II/Mod6PA-TLever/Main_Output_and_Analysis.docx
+++ b/Computer_Science/Computer_Science_II/Mod6PA-TLever/Main_Output_and_Analysis.docx
@@ -953,11 +953,2134 @@
           <w:i/>
           <w:iCs/>
         </w:rPr>
+        <w:br w:type="page"/>
+      </w:r>
+    </w:p>
+    <w:p>
+      <w:pPr>
+        <w:rPr>
+          <w:b/>
+          <w:bCs/>
+          <w:sz w:val="30"/>
+          <w:szCs w:val="30"/>
+        </w:rPr>
+      </w:pPr>
+      <w:r>
+        <w:rPr>
+          <w:b/>
+          <w:bCs/>
+          <w:sz w:val="30"/>
+          <w:szCs w:val="30"/>
+        </w:rPr>
+        <w:lastRenderedPageBreak/>
         <w:t>3: Doubly Linked List</w:t>
       </w:r>
     </w:p>
     <w:p/>
     <w:p/>
+    <w:p>
+      <w:pPr>
+        <w:rPr>
+          <w:i/>
+          <w:iCs/>
+        </w:rPr>
+      </w:pPr>
+      <w:r>
+        <w:rPr>
+          <w:i/>
+          <w:iCs/>
+        </w:rPr>
+        <w:t>Main Output</w:t>
+      </w:r>
+    </w:p>
+    <w:p>
+      <w:pPr>
+        <w:rPr>
+          <w:i/>
+          <w:iCs/>
+        </w:rPr>
+      </w:pPr>
+    </w:p>
+    <w:p/>
+    <w:p>
+      <w:pPr>
+        <w:autoSpaceDE w:val="0"/>
+        <w:autoSpaceDN w:val="0"/>
+        <w:adjustRightInd w:val="0"/>
+        <w:rPr>
+          <w:rFonts w:ascii="Consolas" w:hAnsi="Consolas" w:cs="Consolas"/>
+          <w:sz w:val="20"/>
+          <w:szCs w:val="20"/>
+        </w:rPr>
+      </w:pPr>
+      <w:r>
+        <w:rPr>
+          <w:rFonts w:ascii="Consolas" w:hAnsi="Consolas" w:cs="Consolas"/>
+          <w:color w:val="000000"/>
+          <w:sz w:val="20"/>
+          <w:szCs w:val="20"/>
+        </w:rPr>
+        <w:t>The doubly linked list is,</w:t>
+      </w:r>
+    </w:p>
+    <w:p>
+      <w:pPr>
+        <w:autoSpaceDE w:val="0"/>
+        <w:autoSpaceDN w:val="0"/>
+        <w:adjustRightInd w:val="0"/>
+        <w:rPr>
+          <w:rFonts w:ascii="Consolas" w:hAnsi="Consolas" w:cs="Consolas"/>
+          <w:sz w:val="20"/>
+          <w:szCs w:val="20"/>
+        </w:rPr>
+      </w:pPr>
+    </w:p>
+    <w:p>
+      <w:pPr>
+        <w:autoSpaceDE w:val="0"/>
+        <w:autoSpaceDN w:val="0"/>
+        <w:adjustRightInd w:val="0"/>
+        <w:rPr>
+          <w:rFonts w:ascii="Consolas" w:hAnsi="Consolas" w:cs="Consolas"/>
+          <w:sz w:val="20"/>
+          <w:szCs w:val="20"/>
+        </w:rPr>
+      </w:pPr>
+      <w:r>
+        <w:rPr>
+          <w:rFonts w:ascii="Consolas" w:hAnsi="Consolas" w:cs="Consolas"/>
+          <w:color w:val="000000"/>
+          <w:sz w:val="20"/>
+          <w:szCs w:val="20"/>
+        </w:rPr>
+        <w:t>after creating a new doubly linked list,</w:t>
+      </w:r>
+    </w:p>
+    <w:p>
+      <w:pPr>
+        <w:autoSpaceDE w:val="0"/>
+        <w:autoSpaceDN w:val="0"/>
+        <w:adjustRightInd w:val="0"/>
+        <w:rPr>
+          <w:rFonts w:ascii="Consolas" w:hAnsi="Consolas" w:cs="Consolas"/>
+          <w:sz w:val="20"/>
+          <w:szCs w:val="20"/>
+        </w:rPr>
+      </w:pPr>
+      <w:r>
+        <w:rPr>
+          <w:rFonts w:ascii="Consolas" w:hAnsi="Consolas" w:cs="Consolas"/>
+          <w:color w:val="000000"/>
+          <w:sz w:val="20"/>
+          <w:szCs w:val="20"/>
+        </w:rPr>
+        <w:t>[</w:t>
+      </w:r>
+    </w:p>
+    <w:p>
+      <w:pPr>
+        <w:autoSpaceDE w:val="0"/>
+        <w:autoSpaceDN w:val="0"/>
+        <w:adjustRightInd w:val="0"/>
+        <w:rPr>
+          <w:rFonts w:ascii="Consolas" w:hAnsi="Consolas" w:cs="Consolas"/>
+          <w:sz w:val="20"/>
+          <w:szCs w:val="20"/>
+        </w:rPr>
+      </w:pPr>
+      <w:r>
+        <w:rPr>
+          <w:rFonts w:ascii="Consolas" w:hAnsi="Consolas" w:cs="Consolas"/>
+          <w:color w:val="000000"/>
+          <w:sz w:val="20"/>
+          <w:szCs w:val="20"/>
+        </w:rPr>
+        <w:t>]</w:t>
+      </w:r>
+    </w:p>
+    <w:p>
+      <w:pPr>
+        <w:autoSpaceDE w:val="0"/>
+        <w:autoSpaceDN w:val="0"/>
+        <w:adjustRightInd w:val="0"/>
+        <w:rPr>
+          <w:rFonts w:ascii="Consolas" w:hAnsi="Consolas" w:cs="Consolas"/>
+          <w:sz w:val="20"/>
+          <w:szCs w:val="20"/>
+        </w:rPr>
+      </w:pPr>
+    </w:p>
+    <w:p>
+      <w:pPr>
+        <w:autoSpaceDE w:val="0"/>
+        <w:autoSpaceDN w:val="0"/>
+        <w:adjustRightInd w:val="0"/>
+        <w:rPr>
+          <w:rFonts w:ascii="Consolas" w:hAnsi="Consolas" w:cs="Consolas"/>
+          <w:sz w:val="20"/>
+          <w:szCs w:val="20"/>
+        </w:rPr>
+      </w:pPr>
+      <w:r>
+        <w:rPr>
+          <w:rFonts w:ascii="Consolas" w:hAnsi="Consolas" w:cs="Consolas"/>
+          <w:color w:val="000000"/>
+          <w:sz w:val="20"/>
+          <w:szCs w:val="20"/>
+        </w:rPr>
+        <w:t>after adding "A" to its head,</w:t>
+      </w:r>
+    </w:p>
+    <w:p>
+      <w:pPr>
+        <w:autoSpaceDE w:val="0"/>
+        <w:autoSpaceDN w:val="0"/>
+        <w:adjustRightInd w:val="0"/>
+        <w:rPr>
+          <w:rFonts w:ascii="Consolas" w:hAnsi="Consolas" w:cs="Consolas"/>
+          <w:sz w:val="20"/>
+          <w:szCs w:val="20"/>
+        </w:rPr>
+      </w:pPr>
+      <w:r>
+        <w:rPr>
+          <w:rFonts w:ascii="Consolas" w:hAnsi="Consolas" w:cs="Consolas"/>
+          <w:color w:val="000000"/>
+          <w:sz w:val="20"/>
+          <w:szCs w:val="20"/>
+        </w:rPr>
+        <w:t>[</w:t>
+      </w:r>
+    </w:p>
+    <w:p>
+      <w:pPr>
+        <w:autoSpaceDE w:val="0"/>
+        <w:autoSpaceDN w:val="0"/>
+        <w:adjustRightInd w:val="0"/>
+        <w:rPr>
+          <w:rFonts w:ascii="Consolas" w:hAnsi="Consolas" w:cs="Consolas"/>
+          <w:sz w:val="20"/>
+          <w:szCs w:val="20"/>
+        </w:rPr>
+      </w:pPr>
+      <w:r>
+        <w:rPr>
+          <w:rFonts w:ascii="Consolas" w:hAnsi="Consolas" w:cs="Consolas"/>
+          <w:color w:val="000000"/>
+          <w:sz w:val="20"/>
+          <w:szCs w:val="20"/>
+        </w:rPr>
+        <w:tab/>
+        <w:t>A</w:t>
+      </w:r>
+    </w:p>
+    <w:p>
+      <w:pPr>
+        <w:autoSpaceDE w:val="0"/>
+        <w:autoSpaceDN w:val="0"/>
+        <w:adjustRightInd w:val="0"/>
+        <w:rPr>
+          <w:rFonts w:ascii="Consolas" w:hAnsi="Consolas" w:cs="Consolas"/>
+          <w:sz w:val="20"/>
+          <w:szCs w:val="20"/>
+        </w:rPr>
+      </w:pPr>
+      <w:r>
+        <w:rPr>
+          <w:rFonts w:ascii="Consolas" w:hAnsi="Consolas" w:cs="Consolas"/>
+          <w:color w:val="000000"/>
+          <w:sz w:val="20"/>
+          <w:szCs w:val="20"/>
+        </w:rPr>
+        <w:t>]</w:t>
+      </w:r>
+    </w:p>
+    <w:p>
+      <w:pPr>
+        <w:autoSpaceDE w:val="0"/>
+        <w:autoSpaceDN w:val="0"/>
+        <w:adjustRightInd w:val="0"/>
+        <w:rPr>
+          <w:rFonts w:ascii="Consolas" w:hAnsi="Consolas" w:cs="Consolas"/>
+          <w:sz w:val="20"/>
+          <w:szCs w:val="20"/>
+        </w:rPr>
+      </w:pPr>
+    </w:p>
+    <w:p>
+      <w:pPr>
+        <w:autoSpaceDE w:val="0"/>
+        <w:autoSpaceDN w:val="0"/>
+        <w:adjustRightInd w:val="0"/>
+        <w:rPr>
+          <w:rFonts w:ascii="Consolas" w:hAnsi="Consolas" w:cs="Consolas"/>
+          <w:sz w:val="20"/>
+          <w:szCs w:val="20"/>
+        </w:rPr>
+      </w:pPr>
+      <w:r>
+        <w:rPr>
+          <w:rFonts w:ascii="Consolas" w:hAnsi="Consolas" w:cs="Consolas"/>
+          <w:color w:val="000000"/>
+          <w:sz w:val="20"/>
+          <w:szCs w:val="20"/>
+        </w:rPr>
+        <w:t>after adding "B" to its head,</w:t>
+      </w:r>
+    </w:p>
+    <w:p>
+      <w:pPr>
+        <w:autoSpaceDE w:val="0"/>
+        <w:autoSpaceDN w:val="0"/>
+        <w:adjustRightInd w:val="0"/>
+        <w:rPr>
+          <w:rFonts w:ascii="Consolas" w:hAnsi="Consolas" w:cs="Consolas"/>
+          <w:sz w:val="20"/>
+          <w:szCs w:val="20"/>
+        </w:rPr>
+      </w:pPr>
+      <w:r>
+        <w:rPr>
+          <w:rFonts w:ascii="Consolas" w:hAnsi="Consolas" w:cs="Consolas"/>
+          <w:color w:val="000000"/>
+          <w:sz w:val="20"/>
+          <w:szCs w:val="20"/>
+        </w:rPr>
+        <w:t>[</w:t>
+      </w:r>
+    </w:p>
+    <w:p>
+      <w:pPr>
+        <w:autoSpaceDE w:val="0"/>
+        <w:autoSpaceDN w:val="0"/>
+        <w:adjustRightInd w:val="0"/>
+        <w:rPr>
+          <w:rFonts w:ascii="Consolas" w:hAnsi="Consolas" w:cs="Consolas"/>
+          <w:sz w:val="20"/>
+          <w:szCs w:val="20"/>
+        </w:rPr>
+      </w:pPr>
+      <w:r>
+        <w:rPr>
+          <w:rFonts w:ascii="Consolas" w:hAnsi="Consolas" w:cs="Consolas"/>
+          <w:color w:val="000000"/>
+          <w:sz w:val="20"/>
+          <w:szCs w:val="20"/>
+        </w:rPr>
+        <w:tab/>
+        <w:t>B</w:t>
+      </w:r>
+    </w:p>
+    <w:p>
+      <w:pPr>
+        <w:autoSpaceDE w:val="0"/>
+        <w:autoSpaceDN w:val="0"/>
+        <w:adjustRightInd w:val="0"/>
+        <w:rPr>
+          <w:rFonts w:ascii="Consolas" w:hAnsi="Consolas" w:cs="Consolas"/>
+          <w:sz w:val="20"/>
+          <w:szCs w:val="20"/>
+        </w:rPr>
+      </w:pPr>
+      <w:r>
+        <w:rPr>
+          <w:rFonts w:ascii="Consolas" w:hAnsi="Consolas" w:cs="Consolas"/>
+          <w:color w:val="000000"/>
+          <w:sz w:val="20"/>
+          <w:szCs w:val="20"/>
+        </w:rPr>
+        <w:tab/>
+        <w:t>A</w:t>
+      </w:r>
+    </w:p>
+    <w:p>
+      <w:pPr>
+        <w:autoSpaceDE w:val="0"/>
+        <w:autoSpaceDN w:val="0"/>
+        <w:adjustRightInd w:val="0"/>
+        <w:rPr>
+          <w:rFonts w:ascii="Consolas" w:hAnsi="Consolas" w:cs="Consolas"/>
+          <w:sz w:val="20"/>
+          <w:szCs w:val="20"/>
+        </w:rPr>
+      </w:pPr>
+      <w:r>
+        <w:rPr>
+          <w:rFonts w:ascii="Consolas" w:hAnsi="Consolas" w:cs="Consolas"/>
+          <w:color w:val="000000"/>
+          <w:sz w:val="20"/>
+          <w:szCs w:val="20"/>
+        </w:rPr>
+        <w:t>]</w:t>
+      </w:r>
+    </w:p>
+    <w:p>
+      <w:pPr>
+        <w:autoSpaceDE w:val="0"/>
+        <w:autoSpaceDN w:val="0"/>
+        <w:adjustRightInd w:val="0"/>
+        <w:rPr>
+          <w:rFonts w:ascii="Consolas" w:hAnsi="Consolas" w:cs="Consolas"/>
+          <w:sz w:val="20"/>
+          <w:szCs w:val="20"/>
+        </w:rPr>
+      </w:pPr>
+    </w:p>
+    <w:p>
+      <w:pPr>
+        <w:autoSpaceDE w:val="0"/>
+        <w:autoSpaceDN w:val="0"/>
+        <w:adjustRightInd w:val="0"/>
+        <w:rPr>
+          <w:rFonts w:ascii="Consolas" w:hAnsi="Consolas" w:cs="Consolas"/>
+          <w:sz w:val="20"/>
+          <w:szCs w:val="20"/>
+        </w:rPr>
+      </w:pPr>
+      <w:r>
+        <w:rPr>
+          <w:rFonts w:ascii="Consolas" w:hAnsi="Consolas" w:cs="Consolas"/>
+          <w:color w:val="000000"/>
+          <w:sz w:val="20"/>
+          <w:szCs w:val="20"/>
+        </w:rPr>
+        <w:t>after adding "C" to its tail,</w:t>
+      </w:r>
+    </w:p>
+    <w:p>
+      <w:pPr>
+        <w:autoSpaceDE w:val="0"/>
+        <w:autoSpaceDN w:val="0"/>
+        <w:adjustRightInd w:val="0"/>
+        <w:rPr>
+          <w:rFonts w:ascii="Consolas" w:hAnsi="Consolas" w:cs="Consolas"/>
+          <w:sz w:val="20"/>
+          <w:szCs w:val="20"/>
+        </w:rPr>
+      </w:pPr>
+      <w:r>
+        <w:rPr>
+          <w:rFonts w:ascii="Consolas" w:hAnsi="Consolas" w:cs="Consolas"/>
+          <w:color w:val="000000"/>
+          <w:sz w:val="20"/>
+          <w:szCs w:val="20"/>
+        </w:rPr>
+        <w:t>[</w:t>
+      </w:r>
+    </w:p>
+    <w:p>
+      <w:pPr>
+        <w:autoSpaceDE w:val="0"/>
+        <w:autoSpaceDN w:val="0"/>
+        <w:adjustRightInd w:val="0"/>
+        <w:rPr>
+          <w:rFonts w:ascii="Consolas" w:hAnsi="Consolas" w:cs="Consolas"/>
+          <w:sz w:val="20"/>
+          <w:szCs w:val="20"/>
+        </w:rPr>
+      </w:pPr>
+      <w:r>
+        <w:rPr>
+          <w:rFonts w:ascii="Consolas" w:hAnsi="Consolas" w:cs="Consolas"/>
+          <w:color w:val="000000"/>
+          <w:sz w:val="20"/>
+          <w:szCs w:val="20"/>
+        </w:rPr>
+        <w:tab/>
+        <w:t>B</w:t>
+      </w:r>
+    </w:p>
+    <w:p>
+      <w:pPr>
+        <w:autoSpaceDE w:val="0"/>
+        <w:autoSpaceDN w:val="0"/>
+        <w:adjustRightInd w:val="0"/>
+        <w:rPr>
+          <w:rFonts w:ascii="Consolas" w:hAnsi="Consolas" w:cs="Consolas"/>
+          <w:sz w:val="20"/>
+          <w:szCs w:val="20"/>
+        </w:rPr>
+      </w:pPr>
+      <w:r>
+        <w:rPr>
+          <w:rFonts w:ascii="Consolas" w:hAnsi="Consolas" w:cs="Consolas"/>
+          <w:color w:val="000000"/>
+          <w:sz w:val="20"/>
+          <w:szCs w:val="20"/>
+        </w:rPr>
+        <w:tab/>
+        <w:t>A</w:t>
+      </w:r>
+    </w:p>
+    <w:p>
+      <w:pPr>
+        <w:autoSpaceDE w:val="0"/>
+        <w:autoSpaceDN w:val="0"/>
+        <w:adjustRightInd w:val="0"/>
+        <w:rPr>
+          <w:rFonts w:ascii="Consolas" w:hAnsi="Consolas" w:cs="Consolas"/>
+          <w:sz w:val="20"/>
+          <w:szCs w:val="20"/>
+        </w:rPr>
+      </w:pPr>
+      <w:r>
+        <w:rPr>
+          <w:rFonts w:ascii="Consolas" w:hAnsi="Consolas" w:cs="Consolas"/>
+          <w:color w:val="000000"/>
+          <w:sz w:val="20"/>
+          <w:szCs w:val="20"/>
+        </w:rPr>
+        <w:tab/>
+        <w:t>C</w:t>
+      </w:r>
+    </w:p>
+    <w:p>
+      <w:pPr>
+        <w:autoSpaceDE w:val="0"/>
+        <w:autoSpaceDN w:val="0"/>
+        <w:adjustRightInd w:val="0"/>
+        <w:rPr>
+          <w:rFonts w:ascii="Consolas" w:hAnsi="Consolas" w:cs="Consolas"/>
+          <w:sz w:val="20"/>
+          <w:szCs w:val="20"/>
+        </w:rPr>
+      </w:pPr>
+      <w:r>
+        <w:rPr>
+          <w:rFonts w:ascii="Consolas" w:hAnsi="Consolas" w:cs="Consolas"/>
+          <w:color w:val="000000"/>
+          <w:sz w:val="20"/>
+          <w:szCs w:val="20"/>
+        </w:rPr>
+        <w:t>]</w:t>
+      </w:r>
+    </w:p>
+    <w:p>
+      <w:pPr>
+        <w:autoSpaceDE w:val="0"/>
+        <w:autoSpaceDN w:val="0"/>
+        <w:adjustRightInd w:val="0"/>
+        <w:rPr>
+          <w:rFonts w:ascii="Consolas" w:hAnsi="Consolas" w:cs="Consolas"/>
+          <w:sz w:val="20"/>
+          <w:szCs w:val="20"/>
+        </w:rPr>
+      </w:pPr>
+    </w:p>
+    <w:p>
+      <w:pPr>
+        <w:autoSpaceDE w:val="0"/>
+        <w:autoSpaceDN w:val="0"/>
+        <w:adjustRightInd w:val="0"/>
+        <w:rPr>
+          <w:rFonts w:ascii="Consolas" w:hAnsi="Consolas" w:cs="Consolas"/>
+          <w:sz w:val="20"/>
+          <w:szCs w:val="20"/>
+        </w:rPr>
+      </w:pPr>
+      <w:r>
+        <w:rPr>
+          <w:rFonts w:ascii="Consolas" w:hAnsi="Consolas" w:cs="Consolas"/>
+          <w:color w:val="000000"/>
+          <w:sz w:val="20"/>
+          <w:szCs w:val="20"/>
+        </w:rPr>
+        <w:t>after adding "D" to its tail,</w:t>
+      </w:r>
+    </w:p>
+    <w:p>
+      <w:pPr>
+        <w:autoSpaceDE w:val="0"/>
+        <w:autoSpaceDN w:val="0"/>
+        <w:adjustRightInd w:val="0"/>
+        <w:rPr>
+          <w:rFonts w:ascii="Consolas" w:hAnsi="Consolas" w:cs="Consolas"/>
+          <w:sz w:val="20"/>
+          <w:szCs w:val="20"/>
+        </w:rPr>
+      </w:pPr>
+      <w:r>
+        <w:rPr>
+          <w:rFonts w:ascii="Consolas" w:hAnsi="Consolas" w:cs="Consolas"/>
+          <w:color w:val="000000"/>
+          <w:sz w:val="20"/>
+          <w:szCs w:val="20"/>
+        </w:rPr>
+        <w:t>[</w:t>
+      </w:r>
+    </w:p>
+    <w:p>
+      <w:pPr>
+        <w:autoSpaceDE w:val="0"/>
+        <w:autoSpaceDN w:val="0"/>
+        <w:adjustRightInd w:val="0"/>
+        <w:rPr>
+          <w:rFonts w:ascii="Consolas" w:hAnsi="Consolas" w:cs="Consolas"/>
+          <w:sz w:val="20"/>
+          <w:szCs w:val="20"/>
+        </w:rPr>
+      </w:pPr>
+      <w:r>
+        <w:rPr>
+          <w:rFonts w:ascii="Consolas" w:hAnsi="Consolas" w:cs="Consolas"/>
+          <w:color w:val="000000"/>
+          <w:sz w:val="20"/>
+          <w:szCs w:val="20"/>
+        </w:rPr>
+        <w:tab/>
+        <w:t>B</w:t>
+      </w:r>
+    </w:p>
+    <w:p>
+      <w:pPr>
+        <w:autoSpaceDE w:val="0"/>
+        <w:autoSpaceDN w:val="0"/>
+        <w:adjustRightInd w:val="0"/>
+        <w:rPr>
+          <w:rFonts w:ascii="Consolas" w:hAnsi="Consolas" w:cs="Consolas"/>
+          <w:sz w:val="20"/>
+          <w:szCs w:val="20"/>
+        </w:rPr>
+      </w:pPr>
+      <w:r>
+        <w:rPr>
+          <w:rFonts w:ascii="Consolas" w:hAnsi="Consolas" w:cs="Consolas"/>
+          <w:color w:val="000000"/>
+          <w:sz w:val="20"/>
+          <w:szCs w:val="20"/>
+        </w:rPr>
+        <w:tab/>
+        <w:t>A</w:t>
+      </w:r>
+    </w:p>
+    <w:p>
+      <w:pPr>
+        <w:autoSpaceDE w:val="0"/>
+        <w:autoSpaceDN w:val="0"/>
+        <w:adjustRightInd w:val="0"/>
+        <w:rPr>
+          <w:rFonts w:ascii="Consolas" w:hAnsi="Consolas" w:cs="Consolas"/>
+          <w:sz w:val="20"/>
+          <w:szCs w:val="20"/>
+        </w:rPr>
+      </w:pPr>
+      <w:r>
+        <w:rPr>
+          <w:rFonts w:ascii="Consolas" w:hAnsi="Consolas" w:cs="Consolas"/>
+          <w:color w:val="000000"/>
+          <w:sz w:val="20"/>
+          <w:szCs w:val="20"/>
+        </w:rPr>
+        <w:tab/>
+        <w:t>C</w:t>
+      </w:r>
+    </w:p>
+    <w:p>
+      <w:pPr>
+        <w:autoSpaceDE w:val="0"/>
+        <w:autoSpaceDN w:val="0"/>
+        <w:adjustRightInd w:val="0"/>
+        <w:rPr>
+          <w:rFonts w:ascii="Consolas" w:hAnsi="Consolas" w:cs="Consolas"/>
+          <w:sz w:val="20"/>
+          <w:szCs w:val="20"/>
+        </w:rPr>
+      </w:pPr>
+      <w:r>
+        <w:rPr>
+          <w:rFonts w:ascii="Consolas" w:hAnsi="Consolas" w:cs="Consolas"/>
+          <w:color w:val="000000"/>
+          <w:sz w:val="20"/>
+          <w:szCs w:val="20"/>
+        </w:rPr>
+        <w:tab/>
+        <w:t>D</w:t>
+      </w:r>
+    </w:p>
+    <w:p>
+      <w:pPr>
+        <w:autoSpaceDE w:val="0"/>
+        <w:autoSpaceDN w:val="0"/>
+        <w:adjustRightInd w:val="0"/>
+        <w:rPr>
+          <w:rFonts w:ascii="Consolas" w:hAnsi="Consolas" w:cs="Consolas"/>
+          <w:sz w:val="20"/>
+          <w:szCs w:val="20"/>
+        </w:rPr>
+      </w:pPr>
+      <w:r>
+        <w:rPr>
+          <w:rFonts w:ascii="Consolas" w:hAnsi="Consolas" w:cs="Consolas"/>
+          <w:color w:val="000000"/>
+          <w:sz w:val="20"/>
+          <w:szCs w:val="20"/>
+        </w:rPr>
+        <w:t>]</w:t>
+      </w:r>
+    </w:p>
+    <w:p>
+      <w:pPr>
+        <w:autoSpaceDE w:val="0"/>
+        <w:autoSpaceDN w:val="0"/>
+        <w:adjustRightInd w:val="0"/>
+        <w:rPr>
+          <w:rFonts w:ascii="Consolas" w:hAnsi="Consolas" w:cs="Consolas"/>
+          <w:sz w:val="20"/>
+          <w:szCs w:val="20"/>
+        </w:rPr>
+      </w:pPr>
+    </w:p>
+    <w:p>
+      <w:pPr>
+        <w:autoSpaceDE w:val="0"/>
+        <w:autoSpaceDN w:val="0"/>
+        <w:adjustRightInd w:val="0"/>
+        <w:rPr>
+          <w:rFonts w:ascii="Consolas" w:hAnsi="Consolas" w:cs="Consolas"/>
+          <w:sz w:val="20"/>
+          <w:szCs w:val="20"/>
+        </w:rPr>
+      </w:pPr>
+      <w:r>
+        <w:rPr>
+          <w:rFonts w:ascii="Consolas" w:hAnsi="Consolas" w:cs="Consolas"/>
+          <w:color w:val="000000"/>
+          <w:sz w:val="20"/>
+          <w:szCs w:val="20"/>
+        </w:rPr>
+        <w:t>after inserting "E" at its midpoint,</w:t>
+      </w:r>
+    </w:p>
+    <w:p>
+      <w:pPr>
+        <w:autoSpaceDE w:val="0"/>
+        <w:autoSpaceDN w:val="0"/>
+        <w:adjustRightInd w:val="0"/>
+        <w:rPr>
+          <w:rFonts w:ascii="Consolas" w:hAnsi="Consolas" w:cs="Consolas"/>
+          <w:sz w:val="20"/>
+          <w:szCs w:val="20"/>
+        </w:rPr>
+      </w:pPr>
+      <w:r>
+        <w:rPr>
+          <w:rFonts w:ascii="Consolas" w:hAnsi="Consolas" w:cs="Consolas"/>
+          <w:color w:val="000000"/>
+          <w:sz w:val="20"/>
+          <w:szCs w:val="20"/>
+        </w:rPr>
+        <w:t>[</w:t>
+      </w:r>
+    </w:p>
+    <w:p>
+      <w:pPr>
+        <w:autoSpaceDE w:val="0"/>
+        <w:autoSpaceDN w:val="0"/>
+        <w:adjustRightInd w:val="0"/>
+        <w:rPr>
+          <w:rFonts w:ascii="Consolas" w:hAnsi="Consolas" w:cs="Consolas"/>
+          <w:sz w:val="20"/>
+          <w:szCs w:val="20"/>
+        </w:rPr>
+      </w:pPr>
+      <w:r>
+        <w:rPr>
+          <w:rFonts w:ascii="Consolas" w:hAnsi="Consolas" w:cs="Consolas"/>
+          <w:color w:val="000000"/>
+          <w:sz w:val="20"/>
+          <w:szCs w:val="20"/>
+        </w:rPr>
+        <w:tab/>
+        <w:t>B</w:t>
+      </w:r>
+    </w:p>
+    <w:p>
+      <w:pPr>
+        <w:autoSpaceDE w:val="0"/>
+        <w:autoSpaceDN w:val="0"/>
+        <w:adjustRightInd w:val="0"/>
+        <w:rPr>
+          <w:rFonts w:ascii="Consolas" w:hAnsi="Consolas" w:cs="Consolas"/>
+          <w:sz w:val="20"/>
+          <w:szCs w:val="20"/>
+        </w:rPr>
+      </w:pPr>
+      <w:r>
+        <w:rPr>
+          <w:rFonts w:ascii="Consolas" w:hAnsi="Consolas" w:cs="Consolas"/>
+          <w:color w:val="000000"/>
+          <w:sz w:val="20"/>
+          <w:szCs w:val="20"/>
+        </w:rPr>
+        <w:tab/>
+        <w:t>A</w:t>
+      </w:r>
+    </w:p>
+    <w:p>
+      <w:pPr>
+        <w:autoSpaceDE w:val="0"/>
+        <w:autoSpaceDN w:val="0"/>
+        <w:adjustRightInd w:val="0"/>
+        <w:rPr>
+          <w:rFonts w:ascii="Consolas" w:hAnsi="Consolas" w:cs="Consolas"/>
+          <w:sz w:val="20"/>
+          <w:szCs w:val="20"/>
+        </w:rPr>
+      </w:pPr>
+      <w:r>
+        <w:rPr>
+          <w:rFonts w:ascii="Consolas" w:hAnsi="Consolas" w:cs="Consolas"/>
+          <w:color w:val="000000"/>
+          <w:sz w:val="20"/>
+          <w:szCs w:val="20"/>
+        </w:rPr>
+        <w:tab/>
+        <w:t>E</w:t>
+      </w:r>
+    </w:p>
+    <w:p>
+      <w:pPr>
+        <w:autoSpaceDE w:val="0"/>
+        <w:autoSpaceDN w:val="0"/>
+        <w:adjustRightInd w:val="0"/>
+        <w:rPr>
+          <w:rFonts w:ascii="Consolas" w:hAnsi="Consolas" w:cs="Consolas"/>
+          <w:sz w:val="20"/>
+          <w:szCs w:val="20"/>
+        </w:rPr>
+      </w:pPr>
+      <w:r>
+        <w:rPr>
+          <w:rFonts w:ascii="Consolas" w:hAnsi="Consolas" w:cs="Consolas"/>
+          <w:color w:val="000000"/>
+          <w:sz w:val="20"/>
+          <w:szCs w:val="20"/>
+        </w:rPr>
+        <w:tab/>
+        <w:t>C</w:t>
+      </w:r>
+    </w:p>
+    <w:p>
+      <w:pPr>
+        <w:autoSpaceDE w:val="0"/>
+        <w:autoSpaceDN w:val="0"/>
+        <w:adjustRightInd w:val="0"/>
+        <w:rPr>
+          <w:rFonts w:ascii="Consolas" w:hAnsi="Consolas" w:cs="Consolas"/>
+          <w:sz w:val="20"/>
+          <w:szCs w:val="20"/>
+        </w:rPr>
+      </w:pPr>
+      <w:r>
+        <w:rPr>
+          <w:rFonts w:ascii="Consolas" w:hAnsi="Consolas" w:cs="Consolas"/>
+          <w:color w:val="000000"/>
+          <w:sz w:val="20"/>
+          <w:szCs w:val="20"/>
+        </w:rPr>
+        <w:tab/>
+        <w:t>D</w:t>
+      </w:r>
+    </w:p>
+    <w:p>
+      <w:pPr>
+        <w:autoSpaceDE w:val="0"/>
+        <w:autoSpaceDN w:val="0"/>
+        <w:adjustRightInd w:val="0"/>
+        <w:rPr>
+          <w:rFonts w:ascii="Consolas" w:hAnsi="Consolas" w:cs="Consolas"/>
+          <w:sz w:val="20"/>
+          <w:szCs w:val="20"/>
+        </w:rPr>
+      </w:pPr>
+      <w:r>
+        <w:rPr>
+          <w:rFonts w:ascii="Consolas" w:hAnsi="Consolas" w:cs="Consolas"/>
+          <w:color w:val="000000"/>
+          <w:sz w:val="20"/>
+          <w:szCs w:val="20"/>
+        </w:rPr>
+        <w:t>]</w:t>
+      </w:r>
+    </w:p>
+    <w:p>
+      <w:pPr>
+        <w:autoSpaceDE w:val="0"/>
+        <w:autoSpaceDN w:val="0"/>
+        <w:adjustRightInd w:val="0"/>
+        <w:rPr>
+          <w:rFonts w:ascii="Consolas" w:hAnsi="Consolas" w:cs="Consolas"/>
+          <w:sz w:val="20"/>
+          <w:szCs w:val="20"/>
+        </w:rPr>
+      </w:pPr>
+    </w:p>
+    <w:p>
+      <w:pPr>
+        <w:autoSpaceDE w:val="0"/>
+        <w:autoSpaceDN w:val="0"/>
+        <w:adjustRightInd w:val="0"/>
+        <w:rPr>
+          <w:rFonts w:ascii="Consolas" w:hAnsi="Consolas" w:cs="Consolas"/>
+          <w:sz w:val="20"/>
+          <w:szCs w:val="20"/>
+        </w:rPr>
+      </w:pPr>
+      <w:r>
+        <w:rPr>
+          <w:rFonts w:ascii="Consolas" w:hAnsi="Consolas" w:cs="Consolas"/>
+          <w:color w:val="000000"/>
+          <w:sz w:val="20"/>
+          <w:szCs w:val="20"/>
+        </w:rPr>
+        <w:t>after removing the node at its head,</w:t>
+      </w:r>
+    </w:p>
+    <w:p>
+      <w:pPr>
+        <w:autoSpaceDE w:val="0"/>
+        <w:autoSpaceDN w:val="0"/>
+        <w:adjustRightInd w:val="0"/>
+        <w:rPr>
+          <w:rFonts w:ascii="Consolas" w:hAnsi="Consolas" w:cs="Consolas"/>
+          <w:sz w:val="20"/>
+          <w:szCs w:val="20"/>
+        </w:rPr>
+      </w:pPr>
+      <w:r>
+        <w:rPr>
+          <w:rFonts w:ascii="Consolas" w:hAnsi="Consolas" w:cs="Consolas"/>
+          <w:color w:val="000000"/>
+          <w:sz w:val="20"/>
+          <w:szCs w:val="20"/>
+        </w:rPr>
+        <w:t>[</w:t>
+      </w:r>
+    </w:p>
+    <w:p>
+      <w:pPr>
+        <w:autoSpaceDE w:val="0"/>
+        <w:autoSpaceDN w:val="0"/>
+        <w:adjustRightInd w:val="0"/>
+        <w:rPr>
+          <w:rFonts w:ascii="Consolas" w:hAnsi="Consolas" w:cs="Consolas"/>
+          <w:sz w:val="20"/>
+          <w:szCs w:val="20"/>
+        </w:rPr>
+      </w:pPr>
+      <w:r>
+        <w:rPr>
+          <w:rFonts w:ascii="Consolas" w:hAnsi="Consolas" w:cs="Consolas"/>
+          <w:color w:val="000000"/>
+          <w:sz w:val="20"/>
+          <w:szCs w:val="20"/>
+        </w:rPr>
+        <w:tab/>
+        <w:t>A</w:t>
+      </w:r>
+    </w:p>
+    <w:p>
+      <w:pPr>
+        <w:autoSpaceDE w:val="0"/>
+        <w:autoSpaceDN w:val="0"/>
+        <w:adjustRightInd w:val="0"/>
+        <w:rPr>
+          <w:rFonts w:ascii="Consolas" w:hAnsi="Consolas" w:cs="Consolas"/>
+          <w:sz w:val="20"/>
+          <w:szCs w:val="20"/>
+        </w:rPr>
+      </w:pPr>
+      <w:r>
+        <w:rPr>
+          <w:rFonts w:ascii="Consolas" w:hAnsi="Consolas" w:cs="Consolas"/>
+          <w:color w:val="000000"/>
+          <w:sz w:val="20"/>
+          <w:szCs w:val="20"/>
+        </w:rPr>
+        <w:tab/>
+        <w:t>E</w:t>
+      </w:r>
+    </w:p>
+    <w:p>
+      <w:pPr>
+        <w:autoSpaceDE w:val="0"/>
+        <w:autoSpaceDN w:val="0"/>
+        <w:adjustRightInd w:val="0"/>
+        <w:rPr>
+          <w:rFonts w:ascii="Consolas" w:hAnsi="Consolas" w:cs="Consolas"/>
+          <w:sz w:val="20"/>
+          <w:szCs w:val="20"/>
+        </w:rPr>
+      </w:pPr>
+      <w:r>
+        <w:rPr>
+          <w:rFonts w:ascii="Consolas" w:hAnsi="Consolas" w:cs="Consolas"/>
+          <w:color w:val="000000"/>
+          <w:sz w:val="20"/>
+          <w:szCs w:val="20"/>
+        </w:rPr>
+        <w:tab/>
+        <w:t>C</w:t>
+      </w:r>
+    </w:p>
+    <w:p>
+      <w:pPr>
+        <w:autoSpaceDE w:val="0"/>
+        <w:autoSpaceDN w:val="0"/>
+        <w:adjustRightInd w:val="0"/>
+        <w:rPr>
+          <w:rFonts w:ascii="Consolas" w:hAnsi="Consolas" w:cs="Consolas"/>
+          <w:sz w:val="20"/>
+          <w:szCs w:val="20"/>
+        </w:rPr>
+      </w:pPr>
+      <w:r>
+        <w:rPr>
+          <w:rFonts w:ascii="Consolas" w:hAnsi="Consolas" w:cs="Consolas"/>
+          <w:color w:val="000000"/>
+          <w:sz w:val="20"/>
+          <w:szCs w:val="20"/>
+        </w:rPr>
+        <w:tab/>
+        <w:t>D</w:t>
+      </w:r>
+    </w:p>
+    <w:p>
+      <w:pPr>
+        <w:autoSpaceDE w:val="0"/>
+        <w:autoSpaceDN w:val="0"/>
+        <w:adjustRightInd w:val="0"/>
+        <w:rPr>
+          <w:rFonts w:ascii="Consolas" w:hAnsi="Consolas" w:cs="Consolas"/>
+          <w:sz w:val="20"/>
+          <w:szCs w:val="20"/>
+        </w:rPr>
+      </w:pPr>
+      <w:r>
+        <w:rPr>
+          <w:rFonts w:ascii="Consolas" w:hAnsi="Consolas" w:cs="Consolas"/>
+          <w:color w:val="000000"/>
+          <w:sz w:val="20"/>
+          <w:szCs w:val="20"/>
+        </w:rPr>
+        <w:lastRenderedPageBreak/>
+        <w:t>]</w:t>
+      </w:r>
+    </w:p>
+    <w:p>
+      <w:pPr>
+        <w:autoSpaceDE w:val="0"/>
+        <w:autoSpaceDN w:val="0"/>
+        <w:adjustRightInd w:val="0"/>
+        <w:rPr>
+          <w:rFonts w:ascii="Consolas" w:hAnsi="Consolas" w:cs="Consolas"/>
+          <w:sz w:val="20"/>
+          <w:szCs w:val="20"/>
+        </w:rPr>
+      </w:pPr>
+    </w:p>
+    <w:p>
+      <w:pPr>
+        <w:autoSpaceDE w:val="0"/>
+        <w:autoSpaceDN w:val="0"/>
+        <w:adjustRightInd w:val="0"/>
+        <w:rPr>
+          <w:rFonts w:ascii="Consolas" w:hAnsi="Consolas" w:cs="Consolas"/>
+          <w:sz w:val="20"/>
+          <w:szCs w:val="20"/>
+        </w:rPr>
+      </w:pPr>
+      <w:r>
+        <w:rPr>
+          <w:rFonts w:ascii="Consolas" w:hAnsi="Consolas" w:cs="Consolas"/>
+          <w:color w:val="000000"/>
+          <w:sz w:val="20"/>
+          <w:szCs w:val="20"/>
+        </w:rPr>
+        <w:t>after adding "B" to its tail,</w:t>
+      </w:r>
+    </w:p>
+    <w:p>
+      <w:pPr>
+        <w:autoSpaceDE w:val="0"/>
+        <w:autoSpaceDN w:val="0"/>
+        <w:adjustRightInd w:val="0"/>
+        <w:rPr>
+          <w:rFonts w:ascii="Consolas" w:hAnsi="Consolas" w:cs="Consolas"/>
+          <w:sz w:val="20"/>
+          <w:szCs w:val="20"/>
+        </w:rPr>
+      </w:pPr>
+      <w:r>
+        <w:rPr>
+          <w:rFonts w:ascii="Consolas" w:hAnsi="Consolas" w:cs="Consolas"/>
+          <w:color w:val="000000"/>
+          <w:sz w:val="20"/>
+          <w:szCs w:val="20"/>
+        </w:rPr>
+        <w:t>[</w:t>
+      </w:r>
+    </w:p>
+    <w:p>
+      <w:pPr>
+        <w:autoSpaceDE w:val="0"/>
+        <w:autoSpaceDN w:val="0"/>
+        <w:adjustRightInd w:val="0"/>
+        <w:rPr>
+          <w:rFonts w:ascii="Consolas" w:hAnsi="Consolas" w:cs="Consolas"/>
+          <w:sz w:val="20"/>
+          <w:szCs w:val="20"/>
+        </w:rPr>
+      </w:pPr>
+      <w:r>
+        <w:rPr>
+          <w:rFonts w:ascii="Consolas" w:hAnsi="Consolas" w:cs="Consolas"/>
+          <w:color w:val="000000"/>
+          <w:sz w:val="20"/>
+          <w:szCs w:val="20"/>
+        </w:rPr>
+        <w:tab/>
+        <w:t>A</w:t>
+      </w:r>
+    </w:p>
+    <w:p>
+      <w:pPr>
+        <w:autoSpaceDE w:val="0"/>
+        <w:autoSpaceDN w:val="0"/>
+        <w:adjustRightInd w:val="0"/>
+        <w:rPr>
+          <w:rFonts w:ascii="Consolas" w:hAnsi="Consolas" w:cs="Consolas"/>
+          <w:sz w:val="20"/>
+          <w:szCs w:val="20"/>
+        </w:rPr>
+      </w:pPr>
+      <w:r>
+        <w:rPr>
+          <w:rFonts w:ascii="Consolas" w:hAnsi="Consolas" w:cs="Consolas"/>
+          <w:color w:val="000000"/>
+          <w:sz w:val="20"/>
+          <w:szCs w:val="20"/>
+        </w:rPr>
+        <w:tab/>
+        <w:t>E</w:t>
+      </w:r>
+    </w:p>
+    <w:p>
+      <w:pPr>
+        <w:autoSpaceDE w:val="0"/>
+        <w:autoSpaceDN w:val="0"/>
+        <w:adjustRightInd w:val="0"/>
+        <w:rPr>
+          <w:rFonts w:ascii="Consolas" w:hAnsi="Consolas" w:cs="Consolas"/>
+          <w:sz w:val="20"/>
+          <w:szCs w:val="20"/>
+        </w:rPr>
+      </w:pPr>
+      <w:r>
+        <w:rPr>
+          <w:rFonts w:ascii="Consolas" w:hAnsi="Consolas" w:cs="Consolas"/>
+          <w:color w:val="000000"/>
+          <w:sz w:val="20"/>
+          <w:szCs w:val="20"/>
+        </w:rPr>
+        <w:tab/>
+        <w:t>C</w:t>
+      </w:r>
+    </w:p>
+    <w:p>
+      <w:pPr>
+        <w:autoSpaceDE w:val="0"/>
+        <w:autoSpaceDN w:val="0"/>
+        <w:adjustRightInd w:val="0"/>
+        <w:rPr>
+          <w:rFonts w:ascii="Consolas" w:hAnsi="Consolas" w:cs="Consolas"/>
+          <w:sz w:val="20"/>
+          <w:szCs w:val="20"/>
+        </w:rPr>
+      </w:pPr>
+      <w:r>
+        <w:rPr>
+          <w:rFonts w:ascii="Consolas" w:hAnsi="Consolas" w:cs="Consolas"/>
+          <w:color w:val="000000"/>
+          <w:sz w:val="20"/>
+          <w:szCs w:val="20"/>
+        </w:rPr>
+        <w:tab/>
+        <w:t>D</w:t>
+      </w:r>
+    </w:p>
+    <w:p>
+      <w:pPr>
+        <w:autoSpaceDE w:val="0"/>
+        <w:autoSpaceDN w:val="0"/>
+        <w:adjustRightInd w:val="0"/>
+        <w:rPr>
+          <w:rFonts w:ascii="Consolas" w:hAnsi="Consolas" w:cs="Consolas"/>
+          <w:sz w:val="20"/>
+          <w:szCs w:val="20"/>
+        </w:rPr>
+      </w:pPr>
+      <w:r>
+        <w:rPr>
+          <w:rFonts w:ascii="Consolas" w:hAnsi="Consolas" w:cs="Consolas"/>
+          <w:color w:val="000000"/>
+          <w:sz w:val="20"/>
+          <w:szCs w:val="20"/>
+        </w:rPr>
+        <w:tab/>
+        <w:t>B</w:t>
+      </w:r>
+    </w:p>
+    <w:p>
+      <w:pPr>
+        <w:autoSpaceDE w:val="0"/>
+        <w:autoSpaceDN w:val="0"/>
+        <w:adjustRightInd w:val="0"/>
+        <w:rPr>
+          <w:rFonts w:ascii="Consolas" w:hAnsi="Consolas" w:cs="Consolas"/>
+          <w:sz w:val="20"/>
+          <w:szCs w:val="20"/>
+        </w:rPr>
+      </w:pPr>
+      <w:r>
+        <w:rPr>
+          <w:rFonts w:ascii="Consolas" w:hAnsi="Consolas" w:cs="Consolas"/>
+          <w:color w:val="000000"/>
+          <w:sz w:val="20"/>
+          <w:szCs w:val="20"/>
+        </w:rPr>
+        <w:t>]</w:t>
+      </w:r>
+    </w:p>
+    <w:p>
+      <w:pPr>
+        <w:autoSpaceDE w:val="0"/>
+        <w:autoSpaceDN w:val="0"/>
+        <w:adjustRightInd w:val="0"/>
+        <w:rPr>
+          <w:rFonts w:ascii="Consolas" w:hAnsi="Consolas" w:cs="Consolas"/>
+          <w:sz w:val="20"/>
+          <w:szCs w:val="20"/>
+        </w:rPr>
+      </w:pPr>
+    </w:p>
+    <w:p>
+      <w:pPr>
+        <w:autoSpaceDE w:val="0"/>
+        <w:autoSpaceDN w:val="0"/>
+        <w:adjustRightInd w:val="0"/>
+        <w:rPr>
+          <w:rFonts w:ascii="Consolas" w:hAnsi="Consolas" w:cs="Consolas"/>
+          <w:sz w:val="20"/>
+          <w:szCs w:val="20"/>
+        </w:rPr>
+      </w:pPr>
+      <w:r>
+        <w:rPr>
+          <w:rFonts w:ascii="Consolas" w:hAnsi="Consolas" w:cs="Consolas"/>
+          <w:color w:val="000000"/>
+          <w:sz w:val="20"/>
+          <w:szCs w:val="20"/>
+        </w:rPr>
+        <w:t>after adding "F" to its tail,</w:t>
+      </w:r>
+    </w:p>
+    <w:p>
+      <w:pPr>
+        <w:autoSpaceDE w:val="0"/>
+        <w:autoSpaceDN w:val="0"/>
+        <w:adjustRightInd w:val="0"/>
+        <w:rPr>
+          <w:rFonts w:ascii="Consolas" w:hAnsi="Consolas" w:cs="Consolas"/>
+          <w:sz w:val="20"/>
+          <w:szCs w:val="20"/>
+        </w:rPr>
+      </w:pPr>
+      <w:r>
+        <w:rPr>
+          <w:rFonts w:ascii="Consolas" w:hAnsi="Consolas" w:cs="Consolas"/>
+          <w:color w:val="000000"/>
+          <w:sz w:val="20"/>
+          <w:szCs w:val="20"/>
+        </w:rPr>
+        <w:t>[</w:t>
+      </w:r>
+    </w:p>
+    <w:p>
+      <w:pPr>
+        <w:autoSpaceDE w:val="0"/>
+        <w:autoSpaceDN w:val="0"/>
+        <w:adjustRightInd w:val="0"/>
+        <w:rPr>
+          <w:rFonts w:ascii="Consolas" w:hAnsi="Consolas" w:cs="Consolas"/>
+          <w:sz w:val="20"/>
+          <w:szCs w:val="20"/>
+        </w:rPr>
+      </w:pPr>
+      <w:r>
+        <w:rPr>
+          <w:rFonts w:ascii="Consolas" w:hAnsi="Consolas" w:cs="Consolas"/>
+          <w:color w:val="000000"/>
+          <w:sz w:val="20"/>
+          <w:szCs w:val="20"/>
+        </w:rPr>
+        <w:tab/>
+        <w:t>A</w:t>
+      </w:r>
+    </w:p>
+    <w:p>
+      <w:pPr>
+        <w:autoSpaceDE w:val="0"/>
+        <w:autoSpaceDN w:val="0"/>
+        <w:adjustRightInd w:val="0"/>
+        <w:rPr>
+          <w:rFonts w:ascii="Consolas" w:hAnsi="Consolas" w:cs="Consolas"/>
+          <w:sz w:val="20"/>
+          <w:szCs w:val="20"/>
+        </w:rPr>
+      </w:pPr>
+      <w:r>
+        <w:rPr>
+          <w:rFonts w:ascii="Consolas" w:hAnsi="Consolas" w:cs="Consolas"/>
+          <w:color w:val="000000"/>
+          <w:sz w:val="20"/>
+          <w:szCs w:val="20"/>
+        </w:rPr>
+        <w:tab/>
+        <w:t>E</w:t>
+      </w:r>
+    </w:p>
+    <w:p>
+      <w:pPr>
+        <w:autoSpaceDE w:val="0"/>
+        <w:autoSpaceDN w:val="0"/>
+        <w:adjustRightInd w:val="0"/>
+        <w:rPr>
+          <w:rFonts w:ascii="Consolas" w:hAnsi="Consolas" w:cs="Consolas"/>
+          <w:sz w:val="20"/>
+          <w:szCs w:val="20"/>
+        </w:rPr>
+      </w:pPr>
+      <w:r>
+        <w:rPr>
+          <w:rFonts w:ascii="Consolas" w:hAnsi="Consolas" w:cs="Consolas"/>
+          <w:color w:val="000000"/>
+          <w:sz w:val="20"/>
+          <w:szCs w:val="20"/>
+        </w:rPr>
+        <w:tab/>
+        <w:t>C</w:t>
+      </w:r>
+    </w:p>
+    <w:p>
+      <w:pPr>
+        <w:autoSpaceDE w:val="0"/>
+        <w:autoSpaceDN w:val="0"/>
+        <w:adjustRightInd w:val="0"/>
+        <w:rPr>
+          <w:rFonts w:ascii="Consolas" w:hAnsi="Consolas" w:cs="Consolas"/>
+          <w:sz w:val="20"/>
+          <w:szCs w:val="20"/>
+        </w:rPr>
+      </w:pPr>
+      <w:r>
+        <w:rPr>
+          <w:rFonts w:ascii="Consolas" w:hAnsi="Consolas" w:cs="Consolas"/>
+          <w:color w:val="000000"/>
+          <w:sz w:val="20"/>
+          <w:szCs w:val="20"/>
+        </w:rPr>
+        <w:tab/>
+        <w:t>D</w:t>
+      </w:r>
+    </w:p>
+    <w:p>
+      <w:pPr>
+        <w:autoSpaceDE w:val="0"/>
+        <w:autoSpaceDN w:val="0"/>
+        <w:adjustRightInd w:val="0"/>
+        <w:rPr>
+          <w:rFonts w:ascii="Consolas" w:hAnsi="Consolas" w:cs="Consolas"/>
+          <w:sz w:val="20"/>
+          <w:szCs w:val="20"/>
+        </w:rPr>
+      </w:pPr>
+      <w:r>
+        <w:rPr>
+          <w:rFonts w:ascii="Consolas" w:hAnsi="Consolas" w:cs="Consolas"/>
+          <w:color w:val="000000"/>
+          <w:sz w:val="20"/>
+          <w:szCs w:val="20"/>
+        </w:rPr>
+        <w:tab/>
+        <w:t>B</w:t>
+      </w:r>
+    </w:p>
+    <w:p>
+      <w:pPr>
+        <w:autoSpaceDE w:val="0"/>
+        <w:autoSpaceDN w:val="0"/>
+        <w:adjustRightInd w:val="0"/>
+        <w:rPr>
+          <w:rFonts w:ascii="Consolas" w:hAnsi="Consolas" w:cs="Consolas"/>
+          <w:sz w:val="20"/>
+          <w:szCs w:val="20"/>
+        </w:rPr>
+      </w:pPr>
+      <w:r>
+        <w:rPr>
+          <w:rFonts w:ascii="Consolas" w:hAnsi="Consolas" w:cs="Consolas"/>
+          <w:color w:val="000000"/>
+          <w:sz w:val="20"/>
+          <w:szCs w:val="20"/>
+        </w:rPr>
+        <w:tab/>
+        <w:t>F</w:t>
+      </w:r>
+    </w:p>
+    <w:p>
+      <w:pPr>
+        <w:autoSpaceDE w:val="0"/>
+        <w:autoSpaceDN w:val="0"/>
+        <w:adjustRightInd w:val="0"/>
+        <w:rPr>
+          <w:rFonts w:ascii="Consolas" w:hAnsi="Consolas" w:cs="Consolas"/>
+          <w:sz w:val="20"/>
+          <w:szCs w:val="20"/>
+        </w:rPr>
+      </w:pPr>
+      <w:r>
+        <w:rPr>
+          <w:rFonts w:ascii="Consolas" w:hAnsi="Consolas" w:cs="Consolas"/>
+          <w:color w:val="000000"/>
+          <w:sz w:val="20"/>
+          <w:szCs w:val="20"/>
+        </w:rPr>
+        <w:t>]</w:t>
+      </w:r>
+    </w:p>
+    <w:p>
+      <w:pPr>
+        <w:autoSpaceDE w:val="0"/>
+        <w:autoSpaceDN w:val="0"/>
+        <w:adjustRightInd w:val="0"/>
+        <w:rPr>
+          <w:rFonts w:ascii="Consolas" w:hAnsi="Consolas" w:cs="Consolas"/>
+          <w:sz w:val="20"/>
+          <w:szCs w:val="20"/>
+        </w:rPr>
+      </w:pPr>
+    </w:p>
+    <w:p>
+      <w:pPr>
+        <w:autoSpaceDE w:val="0"/>
+        <w:autoSpaceDN w:val="0"/>
+        <w:adjustRightInd w:val="0"/>
+        <w:rPr>
+          <w:rFonts w:ascii="Consolas" w:hAnsi="Consolas" w:cs="Consolas"/>
+          <w:sz w:val="20"/>
+          <w:szCs w:val="20"/>
+        </w:rPr>
+      </w:pPr>
+      <w:r>
+        <w:rPr>
+          <w:rFonts w:ascii="Consolas" w:hAnsi="Consolas" w:cs="Consolas"/>
+          <w:color w:val="000000"/>
+          <w:sz w:val="20"/>
+          <w:szCs w:val="20"/>
+        </w:rPr>
+        <w:t>after setting its current node to its tail, an object with a current node with a string F.</w:t>
+      </w:r>
+    </w:p>
+    <w:p>
+      <w:pPr>
+        <w:autoSpaceDE w:val="0"/>
+        <w:autoSpaceDN w:val="0"/>
+        <w:adjustRightInd w:val="0"/>
+        <w:rPr>
+          <w:rFonts w:ascii="Consolas" w:hAnsi="Consolas" w:cs="Consolas"/>
+          <w:sz w:val="20"/>
+          <w:szCs w:val="20"/>
+        </w:rPr>
+      </w:pPr>
+    </w:p>
+    <w:p>
+      <w:pPr>
+        <w:autoSpaceDE w:val="0"/>
+        <w:autoSpaceDN w:val="0"/>
+        <w:adjustRightInd w:val="0"/>
+        <w:rPr>
+          <w:rFonts w:ascii="Consolas" w:hAnsi="Consolas" w:cs="Consolas"/>
+          <w:sz w:val="20"/>
+          <w:szCs w:val="20"/>
+        </w:rPr>
+      </w:pPr>
+      <w:r>
+        <w:rPr>
+          <w:rFonts w:ascii="Consolas" w:hAnsi="Consolas" w:cs="Consolas"/>
+          <w:color w:val="000000"/>
+          <w:sz w:val="20"/>
+          <w:szCs w:val="20"/>
+        </w:rPr>
+        <w:t>after moving its current node away from its tail and towards it head, an object with a current node with a string B.</w:t>
+      </w:r>
+    </w:p>
+    <w:p>
+      <w:pPr>
+        <w:autoSpaceDE w:val="0"/>
+        <w:autoSpaceDN w:val="0"/>
+        <w:adjustRightInd w:val="0"/>
+        <w:rPr>
+          <w:rFonts w:ascii="Consolas" w:hAnsi="Consolas" w:cs="Consolas"/>
+          <w:sz w:val="20"/>
+          <w:szCs w:val="20"/>
+        </w:rPr>
+      </w:pPr>
+    </w:p>
+    <w:p>
+      <w:pPr>
+        <w:autoSpaceDE w:val="0"/>
+        <w:autoSpaceDN w:val="0"/>
+        <w:adjustRightInd w:val="0"/>
+        <w:rPr>
+          <w:rFonts w:ascii="Consolas" w:hAnsi="Consolas" w:cs="Consolas"/>
+          <w:sz w:val="20"/>
+          <w:szCs w:val="20"/>
+        </w:rPr>
+      </w:pPr>
+      <w:r>
+        <w:rPr>
+          <w:rFonts w:ascii="Consolas" w:hAnsi="Consolas" w:cs="Consolas"/>
+          <w:color w:val="000000"/>
+          <w:sz w:val="20"/>
+          <w:szCs w:val="20"/>
+        </w:rPr>
+        <w:t>after removing the node at its midpoint,</w:t>
+      </w:r>
+    </w:p>
+    <w:p>
+      <w:pPr>
+        <w:autoSpaceDE w:val="0"/>
+        <w:autoSpaceDN w:val="0"/>
+        <w:adjustRightInd w:val="0"/>
+        <w:rPr>
+          <w:rFonts w:ascii="Consolas" w:hAnsi="Consolas" w:cs="Consolas"/>
+          <w:sz w:val="20"/>
+          <w:szCs w:val="20"/>
+        </w:rPr>
+      </w:pPr>
+      <w:r>
+        <w:rPr>
+          <w:rFonts w:ascii="Consolas" w:hAnsi="Consolas" w:cs="Consolas"/>
+          <w:color w:val="000000"/>
+          <w:sz w:val="20"/>
+          <w:szCs w:val="20"/>
+        </w:rPr>
+        <w:t>[</w:t>
+      </w:r>
+    </w:p>
+    <w:p>
+      <w:pPr>
+        <w:autoSpaceDE w:val="0"/>
+        <w:autoSpaceDN w:val="0"/>
+        <w:adjustRightInd w:val="0"/>
+        <w:rPr>
+          <w:rFonts w:ascii="Consolas" w:hAnsi="Consolas" w:cs="Consolas"/>
+          <w:sz w:val="20"/>
+          <w:szCs w:val="20"/>
+        </w:rPr>
+      </w:pPr>
+      <w:r>
+        <w:rPr>
+          <w:rFonts w:ascii="Consolas" w:hAnsi="Consolas" w:cs="Consolas"/>
+          <w:color w:val="000000"/>
+          <w:sz w:val="20"/>
+          <w:szCs w:val="20"/>
+        </w:rPr>
+        <w:tab/>
+        <w:t>A</w:t>
+      </w:r>
+    </w:p>
+    <w:p>
+      <w:pPr>
+        <w:autoSpaceDE w:val="0"/>
+        <w:autoSpaceDN w:val="0"/>
+        <w:adjustRightInd w:val="0"/>
+        <w:rPr>
+          <w:rFonts w:ascii="Consolas" w:hAnsi="Consolas" w:cs="Consolas"/>
+          <w:sz w:val="20"/>
+          <w:szCs w:val="20"/>
+        </w:rPr>
+      </w:pPr>
+      <w:r>
+        <w:rPr>
+          <w:rFonts w:ascii="Consolas" w:hAnsi="Consolas" w:cs="Consolas"/>
+          <w:color w:val="000000"/>
+          <w:sz w:val="20"/>
+          <w:szCs w:val="20"/>
+        </w:rPr>
+        <w:tab/>
+        <w:t>E</w:t>
+      </w:r>
+    </w:p>
+    <w:p>
+      <w:pPr>
+        <w:autoSpaceDE w:val="0"/>
+        <w:autoSpaceDN w:val="0"/>
+        <w:adjustRightInd w:val="0"/>
+        <w:rPr>
+          <w:rFonts w:ascii="Consolas" w:hAnsi="Consolas" w:cs="Consolas"/>
+          <w:sz w:val="20"/>
+          <w:szCs w:val="20"/>
+        </w:rPr>
+      </w:pPr>
+      <w:r>
+        <w:rPr>
+          <w:rFonts w:ascii="Consolas" w:hAnsi="Consolas" w:cs="Consolas"/>
+          <w:color w:val="000000"/>
+          <w:sz w:val="20"/>
+          <w:szCs w:val="20"/>
+        </w:rPr>
+        <w:tab/>
+        <w:t>C</w:t>
+      </w:r>
+    </w:p>
+    <w:p>
+      <w:pPr>
+        <w:autoSpaceDE w:val="0"/>
+        <w:autoSpaceDN w:val="0"/>
+        <w:adjustRightInd w:val="0"/>
+        <w:rPr>
+          <w:rFonts w:ascii="Consolas" w:hAnsi="Consolas" w:cs="Consolas"/>
+          <w:sz w:val="20"/>
+          <w:szCs w:val="20"/>
+        </w:rPr>
+      </w:pPr>
+      <w:r>
+        <w:rPr>
+          <w:rFonts w:ascii="Consolas" w:hAnsi="Consolas" w:cs="Consolas"/>
+          <w:color w:val="000000"/>
+          <w:sz w:val="20"/>
+          <w:szCs w:val="20"/>
+        </w:rPr>
+        <w:tab/>
+        <w:t>B</w:t>
+      </w:r>
+    </w:p>
+    <w:p>
+      <w:pPr>
+        <w:autoSpaceDE w:val="0"/>
+        <w:autoSpaceDN w:val="0"/>
+        <w:adjustRightInd w:val="0"/>
+        <w:rPr>
+          <w:rFonts w:ascii="Consolas" w:hAnsi="Consolas" w:cs="Consolas"/>
+          <w:sz w:val="20"/>
+          <w:szCs w:val="20"/>
+        </w:rPr>
+      </w:pPr>
+      <w:r>
+        <w:rPr>
+          <w:rFonts w:ascii="Consolas" w:hAnsi="Consolas" w:cs="Consolas"/>
+          <w:color w:val="000000"/>
+          <w:sz w:val="20"/>
+          <w:szCs w:val="20"/>
+        </w:rPr>
+        <w:tab/>
+        <w:t>F</w:t>
+      </w:r>
+    </w:p>
+    <w:p>
+      <w:pPr>
+        <w:autoSpaceDE w:val="0"/>
+        <w:autoSpaceDN w:val="0"/>
+        <w:adjustRightInd w:val="0"/>
+        <w:rPr>
+          <w:rFonts w:ascii="Consolas" w:hAnsi="Consolas" w:cs="Consolas"/>
+          <w:sz w:val="20"/>
+          <w:szCs w:val="20"/>
+        </w:rPr>
+      </w:pPr>
+      <w:r>
+        <w:rPr>
+          <w:rFonts w:ascii="Consolas" w:hAnsi="Consolas" w:cs="Consolas"/>
+          <w:color w:val="000000"/>
+          <w:sz w:val="20"/>
+          <w:szCs w:val="20"/>
+        </w:rPr>
+        <w:t>]</w:t>
+      </w:r>
+    </w:p>
+    <w:p>
+      <w:pPr>
+        <w:autoSpaceDE w:val="0"/>
+        <w:autoSpaceDN w:val="0"/>
+        <w:adjustRightInd w:val="0"/>
+        <w:rPr>
+          <w:rFonts w:ascii="Consolas" w:hAnsi="Consolas" w:cs="Consolas"/>
+          <w:sz w:val="20"/>
+          <w:szCs w:val="20"/>
+        </w:rPr>
+      </w:pPr>
+    </w:p>
+    <w:p>
+      <w:pPr>
+        <w:autoSpaceDE w:val="0"/>
+        <w:autoSpaceDN w:val="0"/>
+        <w:adjustRightInd w:val="0"/>
+        <w:rPr>
+          <w:rFonts w:ascii="Consolas" w:hAnsi="Consolas" w:cs="Consolas"/>
+          <w:sz w:val="20"/>
+          <w:szCs w:val="20"/>
+        </w:rPr>
+      </w:pPr>
+      <w:r>
+        <w:rPr>
+          <w:rFonts w:ascii="Consolas" w:hAnsi="Consolas" w:cs="Consolas"/>
+          <w:color w:val="000000"/>
+          <w:sz w:val="20"/>
+          <w:szCs w:val="20"/>
+        </w:rPr>
+        <w:t>after adding "D" to its head,</w:t>
+      </w:r>
+    </w:p>
+    <w:p>
+      <w:pPr>
+        <w:autoSpaceDE w:val="0"/>
+        <w:autoSpaceDN w:val="0"/>
+        <w:adjustRightInd w:val="0"/>
+        <w:rPr>
+          <w:rFonts w:ascii="Consolas" w:hAnsi="Consolas" w:cs="Consolas"/>
+          <w:sz w:val="20"/>
+          <w:szCs w:val="20"/>
+        </w:rPr>
+      </w:pPr>
+      <w:r>
+        <w:rPr>
+          <w:rFonts w:ascii="Consolas" w:hAnsi="Consolas" w:cs="Consolas"/>
+          <w:color w:val="000000"/>
+          <w:sz w:val="20"/>
+          <w:szCs w:val="20"/>
+        </w:rPr>
+        <w:t>[</w:t>
+      </w:r>
+    </w:p>
+    <w:p>
+      <w:pPr>
+        <w:autoSpaceDE w:val="0"/>
+        <w:autoSpaceDN w:val="0"/>
+        <w:adjustRightInd w:val="0"/>
+        <w:rPr>
+          <w:rFonts w:ascii="Consolas" w:hAnsi="Consolas" w:cs="Consolas"/>
+          <w:sz w:val="20"/>
+          <w:szCs w:val="20"/>
+        </w:rPr>
+      </w:pPr>
+      <w:r>
+        <w:rPr>
+          <w:rFonts w:ascii="Consolas" w:hAnsi="Consolas" w:cs="Consolas"/>
+          <w:color w:val="000000"/>
+          <w:sz w:val="20"/>
+          <w:szCs w:val="20"/>
+        </w:rPr>
+        <w:tab/>
+        <w:t>D</w:t>
+      </w:r>
+    </w:p>
+    <w:p>
+      <w:pPr>
+        <w:autoSpaceDE w:val="0"/>
+        <w:autoSpaceDN w:val="0"/>
+        <w:adjustRightInd w:val="0"/>
+        <w:rPr>
+          <w:rFonts w:ascii="Consolas" w:hAnsi="Consolas" w:cs="Consolas"/>
+          <w:sz w:val="20"/>
+          <w:szCs w:val="20"/>
+        </w:rPr>
+      </w:pPr>
+      <w:r>
+        <w:rPr>
+          <w:rFonts w:ascii="Consolas" w:hAnsi="Consolas" w:cs="Consolas"/>
+          <w:color w:val="000000"/>
+          <w:sz w:val="20"/>
+          <w:szCs w:val="20"/>
+        </w:rPr>
+        <w:tab/>
+        <w:t>A</w:t>
+      </w:r>
+    </w:p>
+    <w:p>
+      <w:pPr>
+        <w:autoSpaceDE w:val="0"/>
+        <w:autoSpaceDN w:val="0"/>
+        <w:adjustRightInd w:val="0"/>
+        <w:rPr>
+          <w:rFonts w:ascii="Consolas" w:hAnsi="Consolas" w:cs="Consolas"/>
+          <w:sz w:val="20"/>
+          <w:szCs w:val="20"/>
+        </w:rPr>
+      </w:pPr>
+      <w:r>
+        <w:rPr>
+          <w:rFonts w:ascii="Consolas" w:hAnsi="Consolas" w:cs="Consolas"/>
+          <w:color w:val="000000"/>
+          <w:sz w:val="20"/>
+          <w:szCs w:val="20"/>
+        </w:rPr>
+        <w:tab/>
+        <w:t>E</w:t>
+      </w:r>
+    </w:p>
+    <w:p>
+      <w:pPr>
+        <w:autoSpaceDE w:val="0"/>
+        <w:autoSpaceDN w:val="0"/>
+        <w:adjustRightInd w:val="0"/>
+        <w:rPr>
+          <w:rFonts w:ascii="Consolas" w:hAnsi="Consolas" w:cs="Consolas"/>
+          <w:sz w:val="20"/>
+          <w:szCs w:val="20"/>
+        </w:rPr>
+      </w:pPr>
+      <w:r>
+        <w:rPr>
+          <w:rFonts w:ascii="Consolas" w:hAnsi="Consolas" w:cs="Consolas"/>
+          <w:color w:val="000000"/>
+          <w:sz w:val="20"/>
+          <w:szCs w:val="20"/>
+        </w:rPr>
+        <w:tab/>
+        <w:t>C</w:t>
+      </w:r>
+    </w:p>
+    <w:p>
+      <w:pPr>
+        <w:autoSpaceDE w:val="0"/>
+        <w:autoSpaceDN w:val="0"/>
+        <w:adjustRightInd w:val="0"/>
+        <w:rPr>
+          <w:rFonts w:ascii="Consolas" w:hAnsi="Consolas" w:cs="Consolas"/>
+          <w:sz w:val="20"/>
+          <w:szCs w:val="20"/>
+        </w:rPr>
+      </w:pPr>
+      <w:r>
+        <w:rPr>
+          <w:rFonts w:ascii="Consolas" w:hAnsi="Consolas" w:cs="Consolas"/>
+          <w:color w:val="000000"/>
+          <w:sz w:val="20"/>
+          <w:szCs w:val="20"/>
+        </w:rPr>
+        <w:tab/>
+        <w:t>B</w:t>
+      </w:r>
+    </w:p>
+    <w:p>
+      <w:pPr>
+        <w:autoSpaceDE w:val="0"/>
+        <w:autoSpaceDN w:val="0"/>
+        <w:adjustRightInd w:val="0"/>
+        <w:rPr>
+          <w:rFonts w:ascii="Consolas" w:hAnsi="Consolas" w:cs="Consolas"/>
+          <w:sz w:val="20"/>
+          <w:szCs w:val="20"/>
+        </w:rPr>
+      </w:pPr>
+      <w:r>
+        <w:rPr>
+          <w:rFonts w:ascii="Consolas" w:hAnsi="Consolas" w:cs="Consolas"/>
+          <w:color w:val="000000"/>
+          <w:sz w:val="20"/>
+          <w:szCs w:val="20"/>
+        </w:rPr>
+        <w:tab/>
+        <w:t>F</w:t>
+      </w:r>
+    </w:p>
+    <w:p>
+      <w:pPr>
+        <w:autoSpaceDE w:val="0"/>
+        <w:autoSpaceDN w:val="0"/>
+        <w:adjustRightInd w:val="0"/>
+        <w:rPr>
+          <w:rFonts w:ascii="Consolas" w:hAnsi="Consolas" w:cs="Consolas"/>
+          <w:sz w:val="20"/>
+          <w:szCs w:val="20"/>
+        </w:rPr>
+      </w:pPr>
+      <w:r>
+        <w:rPr>
+          <w:rFonts w:ascii="Consolas" w:hAnsi="Consolas" w:cs="Consolas"/>
+          <w:color w:val="000000"/>
+          <w:sz w:val="20"/>
+          <w:szCs w:val="20"/>
+        </w:rPr>
+        <w:t>]</w:t>
+      </w:r>
+    </w:p>
+    <w:p>
+      <w:pPr>
+        <w:autoSpaceDE w:val="0"/>
+        <w:autoSpaceDN w:val="0"/>
+        <w:adjustRightInd w:val="0"/>
+        <w:rPr>
+          <w:rFonts w:ascii="Consolas" w:hAnsi="Consolas" w:cs="Consolas"/>
+          <w:sz w:val="20"/>
+          <w:szCs w:val="20"/>
+        </w:rPr>
+      </w:pPr>
+    </w:p>
+    <w:p>
+      <w:pPr>
+        <w:autoSpaceDE w:val="0"/>
+        <w:autoSpaceDN w:val="0"/>
+        <w:adjustRightInd w:val="0"/>
+        <w:rPr>
+          <w:rFonts w:ascii="Consolas" w:hAnsi="Consolas" w:cs="Consolas"/>
+          <w:sz w:val="20"/>
+          <w:szCs w:val="20"/>
+        </w:rPr>
+      </w:pPr>
+      <w:r>
+        <w:rPr>
+          <w:rFonts w:ascii="Consolas" w:hAnsi="Consolas" w:cs="Consolas"/>
+          <w:color w:val="000000"/>
+          <w:sz w:val="20"/>
+          <w:szCs w:val="20"/>
+        </w:rPr>
+        <w:t>an object that contains a node with an element "B".</w:t>
+      </w:r>
+    </w:p>
+    <w:p>
+      <w:pPr>
+        <w:autoSpaceDE w:val="0"/>
+        <w:autoSpaceDN w:val="0"/>
+        <w:adjustRightInd w:val="0"/>
+        <w:rPr>
+          <w:rFonts w:ascii="Consolas" w:hAnsi="Consolas" w:cs="Consolas"/>
+          <w:sz w:val="20"/>
+          <w:szCs w:val="20"/>
+        </w:rPr>
+      </w:pPr>
+    </w:p>
+    <w:p>
+      <w:pPr>
+        <w:autoSpaceDE w:val="0"/>
+        <w:autoSpaceDN w:val="0"/>
+        <w:adjustRightInd w:val="0"/>
+        <w:rPr>
+          <w:rFonts w:ascii="Consolas" w:hAnsi="Consolas" w:cs="Consolas"/>
+          <w:sz w:val="20"/>
+          <w:szCs w:val="20"/>
+        </w:rPr>
+      </w:pPr>
+      <w:r>
+        <w:rPr>
+          <w:rFonts w:ascii="Consolas" w:hAnsi="Consolas" w:cs="Consolas"/>
+          <w:color w:val="000000"/>
+          <w:sz w:val="20"/>
+          <w:szCs w:val="20"/>
+        </w:rPr>
+        <w:t>an object that does not contain a node with an element "G".</w:t>
+      </w:r>
+    </w:p>
+    <w:p>
+      <w:pPr>
+        <w:autoSpaceDE w:val="0"/>
+        <w:autoSpaceDN w:val="0"/>
+        <w:adjustRightInd w:val="0"/>
+        <w:rPr>
+          <w:rFonts w:ascii="Consolas" w:hAnsi="Consolas" w:cs="Consolas"/>
+          <w:sz w:val="20"/>
+          <w:szCs w:val="20"/>
+        </w:rPr>
+      </w:pPr>
+    </w:p>
+    <w:p>
+      <w:pPr>
+        <w:autoSpaceDE w:val="0"/>
+        <w:autoSpaceDN w:val="0"/>
+        <w:adjustRightInd w:val="0"/>
+        <w:rPr>
+          <w:rFonts w:ascii="Consolas" w:hAnsi="Consolas" w:cs="Consolas"/>
+          <w:sz w:val="20"/>
+          <w:szCs w:val="20"/>
+        </w:rPr>
+      </w:pPr>
+      <w:r>
+        <w:rPr>
+          <w:rFonts w:ascii="Consolas" w:hAnsi="Consolas" w:cs="Consolas"/>
+          <w:color w:val="000000"/>
+          <w:sz w:val="20"/>
+          <w:szCs w:val="20"/>
+        </w:rPr>
+        <w:t>sleeps as</w:t>
+      </w:r>
+    </w:p>
+    <w:p>
+      <w:pPr>
+        <w:autoSpaceDE w:val="0"/>
+        <w:autoSpaceDN w:val="0"/>
+        <w:adjustRightInd w:val="0"/>
+        <w:rPr>
+          <w:rFonts w:ascii="Consolas" w:hAnsi="Consolas" w:cs="Consolas"/>
+          <w:sz w:val="20"/>
+          <w:szCs w:val="20"/>
+        </w:rPr>
+      </w:pPr>
+      <w:r>
+        <w:rPr>
+          <w:rFonts w:ascii="Consolas" w:hAnsi="Consolas" w:cs="Consolas"/>
+          <w:color w:val="000000"/>
+          <w:sz w:val="20"/>
+          <w:szCs w:val="20"/>
+        </w:rPr>
+        <w:t>[</w:t>
+      </w:r>
+    </w:p>
+    <w:p>
+      <w:pPr>
+        <w:autoSpaceDE w:val="0"/>
+        <w:autoSpaceDN w:val="0"/>
+        <w:adjustRightInd w:val="0"/>
+        <w:rPr>
+          <w:rFonts w:ascii="Consolas" w:hAnsi="Consolas" w:cs="Consolas"/>
+          <w:sz w:val="20"/>
+          <w:szCs w:val="20"/>
+        </w:rPr>
+      </w:pPr>
+      <w:r>
+        <w:rPr>
+          <w:rFonts w:ascii="Consolas" w:hAnsi="Consolas" w:cs="Consolas"/>
+          <w:color w:val="000000"/>
+          <w:sz w:val="20"/>
+          <w:szCs w:val="20"/>
+        </w:rPr>
+        <w:tab/>
+        <w:t>D</w:t>
+      </w:r>
+    </w:p>
+    <w:p>
+      <w:pPr>
+        <w:autoSpaceDE w:val="0"/>
+        <w:autoSpaceDN w:val="0"/>
+        <w:adjustRightInd w:val="0"/>
+        <w:rPr>
+          <w:rFonts w:ascii="Consolas" w:hAnsi="Consolas" w:cs="Consolas"/>
+          <w:sz w:val="20"/>
+          <w:szCs w:val="20"/>
+        </w:rPr>
+      </w:pPr>
+      <w:r>
+        <w:rPr>
+          <w:rFonts w:ascii="Consolas" w:hAnsi="Consolas" w:cs="Consolas"/>
+          <w:color w:val="000000"/>
+          <w:sz w:val="20"/>
+          <w:szCs w:val="20"/>
+        </w:rPr>
+        <w:tab/>
+        <w:t>A</w:t>
+      </w:r>
+    </w:p>
+    <w:p>
+      <w:pPr>
+        <w:autoSpaceDE w:val="0"/>
+        <w:autoSpaceDN w:val="0"/>
+        <w:adjustRightInd w:val="0"/>
+        <w:rPr>
+          <w:rFonts w:ascii="Consolas" w:hAnsi="Consolas" w:cs="Consolas"/>
+          <w:sz w:val="20"/>
+          <w:szCs w:val="20"/>
+        </w:rPr>
+      </w:pPr>
+      <w:r>
+        <w:rPr>
+          <w:rFonts w:ascii="Consolas" w:hAnsi="Consolas" w:cs="Consolas"/>
+          <w:color w:val="000000"/>
+          <w:sz w:val="20"/>
+          <w:szCs w:val="20"/>
+        </w:rPr>
+        <w:tab/>
+        <w:t>E</w:t>
+      </w:r>
+    </w:p>
+    <w:p>
+      <w:pPr>
+        <w:autoSpaceDE w:val="0"/>
+        <w:autoSpaceDN w:val="0"/>
+        <w:adjustRightInd w:val="0"/>
+        <w:rPr>
+          <w:rFonts w:ascii="Consolas" w:hAnsi="Consolas" w:cs="Consolas"/>
+          <w:sz w:val="20"/>
+          <w:szCs w:val="20"/>
+        </w:rPr>
+      </w:pPr>
+      <w:r>
+        <w:rPr>
+          <w:rFonts w:ascii="Consolas" w:hAnsi="Consolas" w:cs="Consolas"/>
+          <w:color w:val="000000"/>
+          <w:sz w:val="20"/>
+          <w:szCs w:val="20"/>
+        </w:rPr>
+        <w:lastRenderedPageBreak/>
+        <w:tab/>
+        <w:t>C</w:t>
+      </w:r>
+    </w:p>
+    <w:p>
+      <w:pPr>
+        <w:autoSpaceDE w:val="0"/>
+        <w:autoSpaceDN w:val="0"/>
+        <w:adjustRightInd w:val="0"/>
+        <w:rPr>
+          <w:rFonts w:ascii="Consolas" w:hAnsi="Consolas" w:cs="Consolas"/>
+          <w:sz w:val="20"/>
+          <w:szCs w:val="20"/>
+        </w:rPr>
+      </w:pPr>
+      <w:r>
+        <w:rPr>
+          <w:rFonts w:ascii="Consolas" w:hAnsi="Consolas" w:cs="Consolas"/>
+          <w:color w:val="000000"/>
+          <w:sz w:val="20"/>
+          <w:szCs w:val="20"/>
+        </w:rPr>
+        <w:tab/>
+        <w:t>B</w:t>
+      </w:r>
+    </w:p>
+    <w:p>
+      <w:pPr>
+        <w:autoSpaceDE w:val="0"/>
+        <w:autoSpaceDN w:val="0"/>
+        <w:adjustRightInd w:val="0"/>
+        <w:rPr>
+          <w:rFonts w:ascii="Consolas" w:hAnsi="Consolas" w:cs="Consolas"/>
+          <w:sz w:val="20"/>
+          <w:szCs w:val="20"/>
+        </w:rPr>
+      </w:pPr>
+      <w:r>
+        <w:rPr>
+          <w:rFonts w:ascii="Consolas" w:hAnsi="Consolas" w:cs="Consolas"/>
+          <w:color w:val="000000"/>
+          <w:sz w:val="20"/>
+          <w:szCs w:val="20"/>
+        </w:rPr>
+        <w:tab/>
+        <w:t>F</w:t>
+      </w:r>
+    </w:p>
+    <w:p>
+      <w:r>
+        <w:rPr>
+          <w:rFonts w:ascii="Consolas" w:hAnsi="Consolas" w:cs="Consolas"/>
+          <w:color w:val="000000"/>
+          <w:sz w:val="20"/>
+          <w:szCs w:val="20"/>
+        </w:rPr>
+        <w:t>]</w:t>
+      </w:r>
+    </w:p>
     <w:sectPr>
       <w:pgSz w:w="12240" w:h="15840"/>
       <w:pgMar w:top="1440" w:right="1440" w:bottom="1440" w:left="1440" w:header="720" w:footer="720" w:gutter="0"/>

</xml_diff>